<commit_message>
Updating Word template with few wording changes
</commit_message>
<xml_diff>
--- a/TEMPLATE_Scoping.docx
+++ b/TEMPLATE_Scoping.docx
@@ -1,6 +1,6 @@
 
 <file path=word/document.xml><?xml version="1.0" encoding="utf-8"?>
-<w:document xmlns:wpc="http://schemas.microsoft.com/office/word/2010/wordprocessingCanvas" xmlns:cx="http://schemas.microsoft.com/office/drawing/2014/chartex" xmlns:cx1="http://schemas.microsoft.com/office/drawing/2015/9/8/chartex" xmlns:cx2="http://schemas.microsoft.com/office/drawing/2015/10/21/chartex" xmlns:cx3="http://schemas.microsoft.com/office/drawing/2016/5/9/chartex" xmlns:cx4="http://schemas.microsoft.com/office/drawing/2016/5/10/chartex" xmlns:cx5="http://schemas.microsoft.com/office/drawing/2016/5/11/chartex" xmlns:cx6="http://schemas.microsoft.com/office/drawing/2016/5/12/chartex" xmlns:cx7="http://schemas.microsoft.com/office/drawing/2016/5/13/chartex" xmlns:cx8="http://schemas.microsoft.com/office/drawing/2016/5/14/chartex" xmlns:mc="http://schemas.openxmlformats.org/markup-compatibility/2006" xmlns:aink="http://schemas.microsoft.com/office/drawing/2016/ink" xmlns:am3d="http://schemas.microsoft.com/office/drawing/2017/model3d" xmlns:o="urn:schemas-microsoft-com:office:office" xmlns:r="http://schemas.openxmlformats.org/officeDocument/2006/relationships" xmlns:m="http://schemas.openxmlformats.org/officeDocument/2006/math" xmlns:v="urn:schemas-microsoft-com:vml" xmlns:wp14="http://schemas.microsoft.com/office/word/2010/wordprocessingDrawing" xmlns:wp="http://schemas.openxmlformats.org/drawingml/2006/wordprocessingDrawing" xmlns:w10="urn:schemas-microsoft-com:office:word" xmlns:w="http://schemas.openxmlformats.org/wordprocessingml/2006/main" xmlns:w14="http://schemas.microsoft.com/office/word/2010/wordml" xmlns:w15="http://schemas.microsoft.com/office/word/2012/wordml" xmlns:w16cid="http://schemas.microsoft.com/office/word/2016/wordml/cid" xmlns:w16se="http://schemas.microsoft.com/office/word/2015/wordml/symex" xmlns:wpg="http://schemas.microsoft.com/office/word/2010/wordprocessingGroup" xmlns:wpi="http://schemas.microsoft.com/office/word/2010/wordprocessingInk" xmlns:wne="http://schemas.microsoft.com/office/word/2006/wordml" xmlns:wps="http://schemas.microsoft.com/office/word/2010/wordprocessingShape" mc:Ignorable="w14 w15 w16se w16cid wp14">
+<w:document xmlns:wpc="http://schemas.microsoft.com/office/word/2010/wordprocessingCanvas" xmlns:cx="http://schemas.microsoft.com/office/drawing/2014/chartex" xmlns:cx1="http://schemas.microsoft.com/office/drawing/2015/9/8/chartex" xmlns:cx2="http://schemas.microsoft.com/office/drawing/2015/10/21/chartex" xmlns:cx3="http://schemas.microsoft.com/office/drawing/2016/5/9/chartex" xmlns:cx4="http://schemas.microsoft.com/office/drawing/2016/5/10/chartex" xmlns:cx5="http://schemas.microsoft.com/office/drawing/2016/5/11/chartex" xmlns:cx6="http://schemas.microsoft.com/office/drawing/2016/5/12/chartex" xmlns:cx7="http://schemas.microsoft.com/office/drawing/2016/5/13/chartex" xmlns:cx8="http://schemas.microsoft.com/office/drawing/2016/5/14/chartex" xmlns:mc="http://schemas.openxmlformats.org/markup-compatibility/2006" xmlns:aink="http://schemas.microsoft.com/office/drawing/2016/ink" xmlns:am3d="http://schemas.microsoft.com/office/drawing/2017/model3d" xmlns:o="urn:schemas-microsoft-com:office:office" xmlns:oel="http://schemas.microsoft.com/office/2019/extlst" xmlns:r="http://schemas.openxmlformats.org/officeDocument/2006/relationships" xmlns:m="http://schemas.openxmlformats.org/officeDocument/2006/math" xmlns:v="urn:schemas-microsoft-com:vml" xmlns:wp14="http://schemas.microsoft.com/office/word/2010/wordprocessingDrawing" xmlns:wp="http://schemas.openxmlformats.org/drawingml/2006/wordprocessingDrawing" xmlns:w10="urn:schemas-microsoft-com:office:word" xmlns:w="http://schemas.openxmlformats.org/wordprocessingml/2006/main" xmlns:w14="http://schemas.microsoft.com/office/word/2010/wordml" xmlns:w15="http://schemas.microsoft.com/office/word/2012/wordml" xmlns:w16cex="http://schemas.microsoft.com/office/word/2018/wordml/cex" xmlns:w16cid="http://schemas.microsoft.com/office/word/2016/wordml/cid" xmlns:w16="http://schemas.microsoft.com/office/word/2018/wordml" xmlns:w16sdtdh="http://schemas.microsoft.com/office/word/2020/wordml/sdtdatahash" xmlns:w16se="http://schemas.microsoft.com/office/word/2015/wordml/symex" xmlns:wpg="http://schemas.microsoft.com/office/word/2010/wordprocessingGroup" xmlns:wpi="http://schemas.microsoft.com/office/word/2010/wordprocessingInk" xmlns:wne="http://schemas.microsoft.com/office/word/2006/wordml" xmlns:wps="http://schemas.microsoft.com/office/word/2010/wordprocessingShape" mc:Ignorable="w14 w15 w16se w16cid w16 w16cex w16sdtdh wp14">
   <w:body>
     <w:p>
       <w:pPr>
@@ -62,7 +62,13 @@
         <w:rPr>
           <w:rFonts w:eastAsia="Times New Roman"/>
         </w:rPr>
-        <w:t>Company and key members?</w:t>
+        <w:t>Organization</w:t>
+      </w:r>
+      <w:r>
+        <w:rPr>
+          <w:rFonts w:eastAsia="Times New Roman"/>
+        </w:rPr>
+        <w:t xml:space="preserve"> and key members?</w:t>
       </w:r>
     </w:p>
     <w:p>
@@ -154,8 +160,6 @@
           <w:numId w:val="4"/>
         </w:numPr>
       </w:pPr>
-      <w:bookmarkStart w:id="0" w:name="_GoBack"/>
-      <w:bookmarkEnd w:id="0"/>
     </w:p>
     <w:p>
       <w:pPr>
@@ -305,16 +309,8 @@
         <w:rPr>
           <w:rFonts w:eastAsia="Times New Roman"/>
         </w:rPr>
-        <w:t xml:space="preserve">When was the incident </w:t>
-      </w:r>
-      <w:proofErr w:type="gramStart"/>
-      <w:r>
-        <w:rPr>
-          <w:rFonts w:eastAsia="Times New Roman"/>
-        </w:rPr>
-        <w:t>detected</w:t>
-      </w:r>
-      <w:proofErr w:type="gramEnd"/>
+        <w:t>When was the incident detected</w:t>
+      </w:r>
     </w:p>
     <w:p>
       <w:pPr>
@@ -2155,7 +2151,13 @@
         <w:pStyle w:val="Heading4"/>
       </w:pPr>
       <w:r>
-        <w:t>How many endpoints in the organization? (Servers, Clients)</w:t>
+        <w:t xml:space="preserve">How many endpoints in the organization? (Servers, </w:t>
+      </w:r>
+      <w:r>
+        <w:t>Workstations</w:t>
+      </w:r>
+      <w:r>
+        <w:t>)</w:t>
       </w:r>
     </w:p>
     <w:p>
@@ -2189,7 +2191,10 @@
         <w:pStyle w:val="Heading4"/>
       </w:pPr>
       <w:r>
-        <w:t>Organization of the security/response team?</w:t>
+        <w:t>Capabilities</w:t>
+      </w:r>
+      <w:r>
+        <w:t xml:space="preserve"> of the security/response team?</w:t>
       </w:r>
     </w:p>
     <w:p>
@@ -2379,21 +2384,7 @@
         <w:rPr>
           <w:rFonts w:eastAsia="Times New Roman"/>
         </w:rPr>
-        <w:t xml:space="preserve">Remediation steps already </w:t>
-      </w:r>
-      <w:proofErr w:type="gramStart"/>
-      <w:r>
-        <w:rPr>
-          <w:rFonts w:eastAsia="Times New Roman"/>
-        </w:rPr>
-        <w:t>taken?</w:t>
-      </w:r>
-      <w:proofErr w:type="gramEnd"/>
-      <w:r>
-        <w:rPr>
-          <w:rFonts w:eastAsia="Times New Roman"/>
-        </w:rPr>
-        <w:t xml:space="preserve"> </w:t>
+        <w:t xml:space="preserve">Remediation steps already taken? </w:t>
       </w:r>
     </w:p>
     <w:p>
@@ -2416,21 +2407,7 @@
         <w:rPr>
           <w:rFonts w:eastAsia="Times New Roman"/>
         </w:rPr>
-        <w:t xml:space="preserve">Network logs being </w:t>
-      </w:r>
-      <w:proofErr w:type="gramStart"/>
-      <w:r>
-        <w:rPr>
-          <w:rFonts w:eastAsia="Times New Roman"/>
-        </w:rPr>
-        <w:t>preserved?</w:t>
-      </w:r>
-      <w:proofErr w:type="gramEnd"/>
-      <w:r>
-        <w:rPr>
-          <w:rFonts w:eastAsia="Times New Roman"/>
-        </w:rPr>
-        <w:t xml:space="preserve"> (SIEM, Console retention)</w:t>
+        <w:t>Network logs being preserved? (SIEM, Console retention)</w:t>
       </w:r>
     </w:p>
     <w:p>
@@ -2642,21 +2619,7 @@
         <w:rPr>
           <w:rFonts w:eastAsia="Times New Roman"/>
         </w:rPr>
-        <w:t xml:space="preserve">Status of analysis </w:t>
-      </w:r>
-      <w:proofErr w:type="gramStart"/>
-      <w:r>
-        <w:rPr>
-          <w:rFonts w:eastAsia="Times New Roman"/>
-        </w:rPr>
-        <w:t>at this time</w:t>
-      </w:r>
-      <w:proofErr w:type="gramEnd"/>
-      <w:r>
-        <w:rPr>
-          <w:rFonts w:eastAsia="Times New Roman"/>
-        </w:rPr>
-        <w:t>?</w:t>
+        <w:t>Status of analysis at this time?</w:t>
       </w:r>
     </w:p>
     <w:p>
@@ -2698,7 +2661,7 @@
 </file>
 
 <file path=word/numbering.xml><?xml version="1.0" encoding="utf-8"?>
-<w:numbering xmlns:wpc="http://schemas.microsoft.com/office/word/2010/wordprocessingCanvas" xmlns:cx="http://schemas.microsoft.com/office/drawing/2014/chartex" xmlns:cx1="http://schemas.microsoft.com/office/drawing/2015/9/8/chartex" xmlns:cx2="http://schemas.microsoft.com/office/drawing/2015/10/21/chartex" xmlns:cx3="http://schemas.microsoft.com/office/drawing/2016/5/9/chartex" xmlns:cx4="http://schemas.microsoft.com/office/drawing/2016/5/10/chartex" xmlns:cx5="http://schemas.microsoft.com/office/drawing/2016/5/11/chartex" xmlns:cx6="http://schemas.microsoft.com/office/drawing/2016/5/12/chartex" xmlns:cx7="http://schemas.microsoft.com/office/drawing/2016/5/13/chartex" xmlns:cx8="http://schemas.microsoft.com/office/drawing/2016/5/14/chartex" xmlns:mc="http://schemas.openxmlformats.org/markup-compatibility/2006" xmlns:aink="http://schemas.microsoft.com/office/drawing/2016/ink" xmlns:am3d="http://schemas.microsoft.com/office/drawing/2017/model3d" xmlns:o="urn:schemas-microsoft-com:office:office" xmlns:r="http://schemas.openxmlformats.org/officeDocument/2006/relationships" xmlns:m="http://schemas.openxmlformats.org/officeDocument/2006/math" xmlns:v="urn:schemas-microsoft-com:vml" xmlns:wp14="http://schemas.microsoft.com/office/word/2010/wordprocessingDrawing" xmlns:wp="http://schemas.openxmlformats.org/drawingml/2006/wordprocessingDrawing" xmlns:w10="urn:schemas-microsoft-com:office:word" xmlns:w="http://schemas.openxmlformats.org/wordprocessingml/2006/main" xmlns:w14="http://schemas.microsoft.com/office/word/2010/wordml" xmlns:w15="http://schemas.microsoft.com/office/word/2012/wordml" xmlns:w16cid="http://schemas.microsoft.com/office/word/2016/wordml/cid" xmlns:w16se="http://schemas.microsoft.com/office/word/2015/wordml/symex" xmlns:wpg="http://schemas.microsoft.com/office/word/2010/wordprocessingGroup" xmlns:wpi="http://schemas.microsoft.com/office/word/2010/wordprocessingInk" xmlns:wne="http://schemas.microsoft.com/office/word/2006/wordml" xmlns:wps="http://schemas.microsoft.com/office/word/2010/wordprocessingShape" mc:Ignorable="w14 w15 w16se w16cid wp14">
+<w:numbering xmlns:wpc="http://schemas.microsoft.com/office/word/2010/wordprocessingCanvas" xmlns:cx="http://schemas.microsoft.com/office/drawing/2014/chartex" xmlns:cx1="http://schemas.microsoft.com/office/drawing/2015/9/8/chartex" xmlns:cx2="http://schemas.microsoft.com/office/drawing/2015/10/21/chartex" xmlns:cx3="http://schemas.microsoft.com/office/drawing/2016/5/9/chartex" xmlns:cx4="http://schemas.microsoft.com/office/drawing/2016/5/10/chartex" xmlns:cx5="http://schemas.microsoft.com/office/drawing/2016/5/11/chartex" xmlns:cx6="http://schemas.microsoft.com/office/drawing/2016/5/12/chartex" xmlns:cx7="http://schemas.microsoft.com/office/drawing/2016/5/13/chartex" xmlns:cx8="http://schemas.microsoft.com/office/drawing/2016/5/14/chartex" xmlns:mc="http://schemas.openxmlformats.org/markup-compatibility/2006" xmlns:aink="http://schemas.microsoft.com/office/drawing/2016/ink" xmlns:am3d="http://schemas.microsoft.com/office/drawing/2017/model3d" xmlns:o="urn:schemas-microsoft-com:office:office" xmlns:oel="http://schemas.microsoft.com/office/2019/extlst" xmlns:r="http://schemas.openxmlformats.org/officeDocument/2006/relationships" xmlns:m="http://schemas.openxmlformats.org/officeDocument/2006/math" xmlns:v="urn:schemas-microsoft-com:vml" xmlns:wp14="http://schemas.microsoft.com/office/word/2010/wordprocessingDrawing" xmlns:wp="http://schemas.openxmlformats.org/drawingml/2006/wordprocessingDrawing" xmlns:w10="urn:schemas-microsoft-com:office:word" xmlns:w="http://schemas.openxmlformats.org/wordprocessingml/2006/main" xmlns:w14="http://schemas.microsoft.com/office/word/2010/wordml" xmlns:w15="http://schemas.microsoft.com/office/word/2012/wordml" xmlns:w16cex="http://schemas.microsoft.com/office/word/2018/wordml/cex" xmlns:w16cid="http://schemas.microsoft.com/office/word/2016/wordml/cid" xmlns:w16="http://schemas.microsoft.com/office/word/2018/wordml" xmlns:w16sdtdh="http://schemas.microsoft.com/office/word/2020/wordml/sdtdatahash" xmlns:w16se="http://schemas.microsoft.com/office/word/2015/wordml/symex" xmlns:wpg="http://schemas.microsoft.com/office/word/2010/wordprocessingGroup" xmlns:wpi="http://schemas.microsoft.com/office/word/2010/wordprocessingInk" xmlns:wne="http://schemas.microsoft.com/office/word/2006/wordml" xmlns:wps="http://schemas.microsoft.com/office/word/2010/wordprocessingShape" mc:Ignorable="w14 w15 w16se w16cid w16 w16cex w16sdtdh wp14">
   <w:abstractNum w:abstractNumId="0" w15:restartNumberingAfterBreak="0">
     <w:nsid w:val="15883221"/>
     <w:multiLevelType w:val="hybridMultilevel"/>
@@ -3264,26 +3227,26 @@
       </w:rPr>
     </w:lvl>
   </w:abstractNum>
-  <w:num w:numId="1">
+  <w:num w:numId="1" w16cid:durableId="976564513">
     <w:abstractNumId w:val="0"/>
   </w:num>
-  <w:num w:numId="2">
+  <w:num w:numId="2" w16cid:durableId="1094784091">
     <w:abstractNumId w:val="3"/>
   </w:num>
-  <w:num w:numId="3">
+  <w:num w:numId="3" w16cid:durableId="136268137">
     <w:abstractNumId w:val="4"/>
   </w:num>
-  <w:num w:numId="4">
+  <w:num w:numId="4" w16cid:durableId="299573320">
     <w:abstractNumId w:val="1"/>
   </w:num>
-  <w:num w:numId="5">
+  <w:num w:numId="5" w16cid:durableId="1510943393">
     <w:abstractNumId w:val="2"/>
   </w:num>
 </w:numbering>
 </file>
 
 <file path=word/styles.xml><?xml version="1.0" encoding="utf-8"?>
-<w:styles xmlns:mc="http://schemas.openxmlformats.org/markup-compatibility/2006" xmlns:r="http://schemas.openxmlformats.org/officeDocument/2006/relationships" xmlns:w="http://schemas.openxmlformats.org/wordprocessingml/2006/main" xmlns:w14="http://schemas.microsoft.com/office/word/2010/wordml" xmlns:w15="http://schemas.microsoft.com/office/word/2012/wordml" xmlns:w16cid="http://schemas.microsoft.com/office/word/2016/wordml/cid" xmlns:w16se="http://schemas.microsoft.com/office/word/2015/wordml/symex" mc:Ignorable="w14 w15 w16se w16cid">
+<w:styles xmlns:mc="http://schemas.openxmlformats.org/markup-compatibility/2006" xmlns:r="http://schemas.openxmlformats.org/officeDocument/2006/relationships" xmlns:w="http://schemas.openxmlformats.org/wordprocessingml/2006/main" xmlns:w14="http://schemas.microsoft.com/office/word/2010/wordml" xmlns:w15="http://schemas.microsoft.com/office/word/2012/wordml" xmlns:w16cex="http://schemas.microsoft.com/office/word/2018/wordml/cex" xmlns:w16cid="http://schemas.microsoft.com/office/word/2016/wordml/cid" xmlns:w16="http://schemas.microsoft.com/office/word/2018/wordml" xmlns:w16sdtdh="http://schemas.microsoft.com/office/word/2020/wordml/sdtdatahash" xmlns:w16se="http://schemas.microsoft.com/office/word/2015/wordml/symex" mc:Ignorable="w14 w15 w16se w16cid w16 w16cex w16sdtdh">
   <w:docDefaults>
     <w:rPrDefault>
       <w:rPr>
@@ -4204,21 +4167,6 @@
 </file>
 
 <file path=customXml/item1.xml><?xml version="1.0" encoding="utf-8"?>
-<p:properties xmlns:p="http://schemas.microsoft.com/office/2006/metadata/properties" xmlns:xsi="http://www.w3.org/2001/XMLSchema-instance" xmlns:pc="http://schemas.microsoft.com/office/infopath/2007/PartnerControls">
-  <documentManagement/>
-</p:properties>
-</file>
-
-<file path=customXml/item2.xml><?xml version="1.0" encoding="utf-8"?>
-<?mso-contentType ?>
-<FormTemplates xmlns="http://schemas.microsoft.com/sharepoint/v3/contenttype/forms">
-  <Display>DocumentLibraryForm</Display>
-  <Edit>DocumentLibraryForm</Edit>
-  <New>DocumentLibraryForm</New>
-</FormTemplates>
-</file>
-
-<file path=customXml/item3.xml><?xml version="1.0" encoding="utf-8"?>
 <ct:contentTypeSchema xmlns:ct="http://schemas.microsoft.com/office/2006/metadata/contentType" xmlns:ma="http://schemas.microsoft.com/office/2006/metadata/properties/metaAttributes" ct:_="" ma:_="" ma:contentTypeName="Document" ma:contentTypeID="0x0101007D9E01D6D7B850469C6A7CE6EF1538AA" ma:contentTypeVersion="2" ma:contentTypeDescription="Create a new document." ma:contentTypeScope="" ma:versionID="e4e4d2834f130b6749816c51f5748f0a">
   <xsd:schema xmlns:xsd="http://www.w3.org/2001/XMLSchema" xmlns:xs="http://www.w3.org/2001/XMLSchema" xmlns:p="http://schemas.microsoft.com/office/2006/metadata/properties" xmlns:ns3="17cf9bea-eca0-4389-986d-a8fec02e646f" targetNamespace="http://schemas.microsoft.com/office/2006/metadata/properties" ma:root="true" ma:fieldsID="6814bd327a36271be5be0a5df672b890" ns3:_="">
     <xsd:import namespace="17cf9bea-eca0-4389-986d-a8fec02e646f"/>
@@ -4350,24 +4298,22 @@
 </ct:contentTypeSchema>
 </file>
 
-<file path=customXml/itemProps1.xml><?xml version="1.0" encoding="utf-8"?>
-<ds:datastoreItem xmlns:ds="http://schemas.openxmlformats.org/officeDocument/2006/customXml" ds:itemID="{FA21786E-87B0-41F0-838C-40DC8349AF12}">
-  <ds:schemaRefs>
-    <ds:schemaRef ds:uri="http://schemas.microsoft.com/office/2006/metadata/properties"/>
-    <ds:schemaRef ds:uri="http://schemas.microsoft.com/office/infopath/2007/PartnerControls"/>
-  </ds:schemaRefs>
-</ds:datastoreItem>
+<file path=customXml/item2.xml><?xml version="1.0" encoding="utf-8"?>
+<?mso-contentType ?>
+<FormTemplates xmlns="http://schemas.microsoft.com/sharepoint/v3/contenttype/forms">
+  <Display>DocumentLibraryForm</Display>
+  <Edit>DocumentLibraryForm</Edit>
+  <New>DocumentLibraryForm</New>
+</FormTemplates>
 </file>
 
-<file path=customXml/itemProps2.xml><?xml version="1.0" encoding="utf-8"?>
-<ds:datastoreItem xmlns:ds="http://schemas.openxmlformats.org/officeDocument/2006/customXml" ds:itemID="{12D4DC95-75C9-4D7A-AB22-CF0F787BE209}">
-  <ds:schemaRefs>
-    <ds:schemaRef ds:uri="http://schemas.microsoft.com/sharepoint/v3/contenttype/forms"/>
-  </ds:schemaRefs>
-</ds:datastoreItem>
+<file path=customXml/item3.xml><?xml version="1.0" encoding="utf-8"?>
+<p:properties xmlns:p="http://schemas.microsoft.com/office/2006/metadata/properties" xmlns:xsi="http://www.w3.org/2001/XMLSchema-instance" xmlns:pc="http://schemas.microsoft.com/office/infopath/2007/PartnerControls">
+  <documentManagement/>
+</p:properties>
 </file>
 
-<file path=customXml/itemProps3.xml><?xml version="1.0" encoding="utf-8"?>
+<file path=customXml/itemProps1.xml><?xml version="1.0" encoding="utf-8"?>
 <ds:datastoreItem xmlns:ds="http://schemas.openxmlformats.org/officeDocument/2006/customXml" ds:itemID="{A8C81AAC-657A-4616-97BF-5B8EF8ECBF99}">
   <ds:schemaRefs>
     <ds:schemaRef ds:uri="http://schemas.microsoft.com/office/2006/metadata/contentType"/>
@@ -4383,4 +4329,21 @@
     <ds:schemaRef ds:uri="http://schemas.microsoft.com/internal/obd"/>
   </ds:schemaRefs>
 </ds:datastoreItem>
+</file>
+
+<file path=customXml/itemProps2.xml><?xml version="1.0" encoding="utf-8"?>
+<ds:datastoreItem xmlns:ds="http://schemas.openxmlformats.org/officeDocument/2006/customXml" ds:itemID="{12D4DC95-75C9-4D7A-AB22-CF0F787BE209}">
+  <ds:schemaRefs>
+    <ds:schemaRef ds:uri="http://schemas.microsoft.com/sharepoint/v3/contenttype/forms"/>
+  </ds:schemaRefs>
+</ds:datastoreItem>
+</file>
+
+<file path=customXml/itemProps3.xml><?xml version="1.0" encoding="utf-8"?>
+<ds:datastoreItem xmlns:ds="http://schemas.openxmlformats.org/officeDocument/2006/customXml" ds:itemID="{FA21786E-87B0-41F0-838C-40DC8349AF12}">
+  <ds:schemaRefs>
+    <ds:schemaRef ds:uri="http://schemas.microsoft.com/office/2006/metadata/properties"/>
+    <ds:schemaRef ds:uri="http://schemas.microsoft.com/office/infopath/2007/PartnerControls"/>
+  </ds:schemaRefs>
+</ds:datastoreItem>
 </file>
</xml_diff>